<commit_message>
final update on activity log
</commit_message>
<xml_diff>
--- a/Junbum/SLAB activity log.docx
+++ b/Junbum/SLAB activity log.docx
@@ -644,11 +644,17 @@
             </w:tcMar>
           </w:tcPr>
           <w:p>
-            <w:pPr>
+            <w:r>
               <w:rPr>
                 <w:rFonts w:hint="eastAsia"/>
               </w:rPr>
-            </w:pPr>
+              <w:t>U</w:t>
+            </w:r>
+            <w:r>
+              <w:t>pdate with teammates on current progress. Share/teach teammates how to set up the Kinect, and share the value produced by the machine.</w:t>
+            </w:r>
+            <w:bookmarkStart w:id="0" w:name="_GoBack"/>
+            <w:bookmarkEnd w:id="0"/>
           </w:p>
         </w:tc>
       </w:tr>
@@ -704,11 +710,6 @@
             </w:tcMar>
           </w:tcPr>
           <w:p>
-            <w:pPr>
-              <w:rPr>
-                <w:rFonts w:hint="eastAsia"/>
-              </w:rPr>
-            </w:pPr>
             <w:r>
               <w:rPr>
                 <w:rFonts w:hint="eastAsia"/>
@@ -779,11 +780,6 @@
             </w:tcMar>
           </w:tcPr>
           <w:p>
-            <w:pPr>
-              <w:rPr>
-                <w:rFonts w:hint="eastAsia"/>
-              </w:rPr>
-            </w:pPr>
             <w:r>
               <w:rPr>
                 <w:rFonts w:hint="eastAsia"/>
@@ -793,8 +789,6 @@
             <w:r>
               <w:t>o class due to Thanksgiving schedule change. Created log for feedback heard from poster sessions and created outline for final report.</w:t>
             </w:r>
-            <w:bookmarkStart w:id="0" w:name="_GoBack"/>
-            <w:bookmarkEnd w:id="0"/>
           </w:p>
         </w:tc>
       </w:tr>
@@ -854,6 +848,15 @@
                 <w:rFonts w:hint="eastAsia"/>
               </w:rPr>
             </w:pPr>
+            <w:r>
+              <w:rPr>
+                <w:rFonts w:hint="eastAsia"/>
+              </w:rPr>
+              <w:t>C</w:t>
+            </w:r>
+            <w:r>
+              <w:t># program to fetch directory for python files to automate the setup of environment within Visual Studio so that the program can compile manually without human intervention. Looking into python windows modules to print screen to an external display.</w:t>
+            </w:r>
           </w:p>
         </w:tc>
       </w:tr>
@@ -891,13 +894,7 @@
               <w:left w:w="0" w:type="dxa"/>
             </w:tcMar>
           </w:tcPr>
-          <w:p>
-            <w:pPr>
-              <w:rPr>
-                <w:rFonts w:hint="eastAsia"/>
-              </w:rPr>
-            </w:pPr>
-          </w:p>
+          <w:p/>
         </w:tc>
       </w:tr>
     </w:tbl>
@@ -26895,7 +26892,7 @@
 </file>
 
 <file path=customXml/itemProps1.xml><?xml version="1.0" encoding="utf-8"?>
-<ds:datastoreItem xmlns:ds="http://schemas.openxmlformats.org/officeDocument/2006/customXml" ds:itemID="{CAC7E5B0-0E05-4849-BBB8-2E31812C2820}">
+<ds:datastoreItem xmlns:ds="http://schemas.openxmlformats.org/officeDocument/2006/customXml" ds:itemID="{33BFBBEA-462C-4E06-8CFC-62867789D951}">
   <ds:schemaRefs>
     <ds:schemaRef ds:uri="http://schemas.openxmlformats.org/officeDocument/2006/bibliography"/>
   </ds:schemaRefs>

</xml_diff>

<commit_message>
Activity log update for Dec 4th
</commit_message>
<xml_diff>
--- a/Junbum/SLAB activity log.docx
+++ b/Junbum/SLAB activity log.docx
@@ -653,8 +653,6 @@
             <w:r>
               <w:t>pdate with teammates on current progress. Share/teach teammates how to set up the Kinect, and share the value produced by the machine.</w:t>
             </w:r>
-            <w:bookmarkStart w:id="0" w:name="_GoBack"/>
-            <w:bookmarkEnd w:id="0"/>
           </w:p>
         </w:tc>
       </w:tr>
@@ -843,11 +841,6 @@
             </w:tcMar>
           </w:tcPr>
           <w:p>
-            <w:pPr>
-              <w:rPr>
-                <w:rFonts w:hint="eastAsia"/>
-              </w:rPr>
-            </w:pPr>
             <w:r>
               <w:rPr>
                 <w:rFonts w:hint="eastAsia"/>
@@ -878,7 +871,28 @@
               <w:right w:w="720" w:type="dxa"/>
             </w:tcMar>
           </w:tcPr>
-          <w:p/>
+          <w:p>
+            <w:pPr>
+              <w:rPr>
+                <w:rFonts w:hint="eastAsia"/>
+              </w:rPr>
+            </w:pPr>
+            <w:r>
+              <w:rPr>
+                <w:rFonts w:hint="eastAsia"/>
+              </w:rPr>
+              <w:t>D</w:t>
+            </w:r>
+            <w:r>
+              <w:t>ec 4</w:t>
+            </w:r>
+            <w:r>
+              <w:rPr>
+                <w:vertAlign w:val="superscript"/>
+              </w:rPr>
+              <w:t>th</w:t>
+            </w:r>
+          </w:p>
         </w:tc>
         <w:tc>
           <w:tcPr>
@@ -894,7 +908,19 @@
               <w:left w:w="0" w:type="dxa"/>
             </w:tcMar>
           </w:tcPr>
-          <w:p/>
+          <w:p>
+            <w:r>
+              <w:rPr>
+                <w:rFonts w:hint="eastAsia"/>
+              </w:rPr>
+              <w:t>W</w:t>
+            </w:r>
+            <w:r>
+              <w:t>orked on expanding the final report. Wrote Introduction and built on to the next few sections (Section 1-4) regarding the software pipeline of the project.</w:t>
+            </w:r>
+            <w:bookmarkStart w:id="0" w:name="_GoBack"/>
+            <w:bookmarkEnd w:id="0"/>
+          </w:p>
         </w:tc>
       </w:tr>
     </w:tbl>
@@ -908,7 +934,6 @@
     </w:p>
     <w:sectPr>
       <w:headerReference w:type="default" r:id="rId8"/>
-      <w:footerReference w:type="default" r:id="rId9"/>
       <w:pgSz w:w="11906" w:h="16838" w:code="9"/>
       <w:pgMar w:top="864" w:right="864" w:bottom="2304" w:left="864" w:header="576" w:footer="576" w:gutter="0"/>
       <w:cols w:space="720"/>
@@ -942,20 +967,6 @@
     </w:p>
   </w:endnote>
 </w:endnotes>
-</file>
-
-<file path=word/footer1.xml><?xml version="1.0" encoding="utf-8"?>
-<w:ftr xmlns:wpc="http://schemas.microsoft.com/office/word/2010/wordprocessingCanvas" xmlns:cx="http://schemas.microsoft.com/office/drawing/2014/chartex" xmlns:cx1="http://schemas.microsoft.com/office/drawing/2015/9/8/chartex" xmlns:cx2="http://schemas.microsoft.com/office/drawing/2015/10/21/chartex" xmlns:cx3="http://schemas.microsoft.com/office/drawing/2016/5/9/chartex" xmlns:cx4="http://schemas.microsoft.com/office/drawing/2016/5/10/chartex" xmlns:cx5="http://schemas.microsoft.com/office/drawing/2016/5/11/chartex" xmlns:cx6="http://schemas.microsoft.com/office/drawing/2016/5/12/chartex" xmlns:cx7="http://schemas.microsoft.com/office/drawing/2016/5/13/chartex" xmlns:cx8="http://schemas.microsoft.com/office/drawing/2016/5/14/chartex" xmlns:mc="http://schemas.openxmlformats.org/markup-compatibility/2006" xmlns:aink="http://schemas.microsoft.com/office/drawing/2016/ink" xmlns:am3d="http://schemas.microsoft.com/office/drawing/2017/model3d" xmlns:o="urn:schemas-microsoft-com:office:office" xmlns:r="http://schemas.openxmlformats.org/officeDocument/2006/relationships" xmlns:m="http://schemas.openxmlformats.org/officeDocument/2006/math" xmlns:v="urn:schemas-microsoft-com:vml" xmlns:wp14="http://schemas.microsoft.com/office/word/2010/wordprocessingDrawing" xmlns:wp="http://schemas.openxmlformats.org/drawingml/2006/wordprocessingDrawing" xmlns:w10="urn:schemas-microsoft-com:office:word" xmlns:w="http://schemas.openxmlformats.org/wordprocessingml/2006/main" xmlns:w14="http://schemas.microsoft.com/office/word/2010/wordml" xmlns:w15="http://schemas.microsoft.com/office/word/2012/wordml" xmlns:w16cid="http://schemas.microsoft.com/office/word/2016/wordml/cid" xmlns:w16se="http://schemas.microsoft.com/office/word/2015/wordml/symex" xmlns:wpg="http://schemas.microsoft.com/office/word/2010/wordprocessingGroup" xmlns:wpi="http://schemas.microsoft.com/office/word/2010/wordprocessingInk" xmlns:wne="http://schemas.microsoft.com/office/word/2006/wordml" xmlns:wps="http://schemas.microsoft.com/office/word/2010/wordprocessingShape" mc:Ignorable="w14 w15 w16se w16cid wp14">
-  <w:p>
-    <w:pPr>
-      <w:pStyle w:val="aa"/>
-      <w:rPr>
-        <w:rFonts w:ascii="맑은 고딕" w:hAnsi="맑은 고딕"/>
-        <w:noProof/>
-      </w:rPr>
-    </w:pPr>
-  </w:p>
-</w:ftr>
 </file>
 
 <file path=word/footnotes.xml><?xml version="1.0" encoding="utf-8"?>
@@ -26892,7 +26903,7 @@
 </file>
 
 <file path=customXml/itemProps1.xml><?xml version="1.0" encoding="utf-8"?>
-<ds:datastoreItem xmlns:ds="http://schemas.openxmlformats.org/officeDocument/2006/customXml" ds:itemID="{33BFBBEA-462C-4E06-8CFC-62867789D951}">
+<ds:datastoreItem xmlns:ds="http://schemas.openxmlformats.org/officeDocument/2006/customXml" ds:itemID="{DD177B9E-5ACA-4FBD-A3F9-3DA97913CA2F}">
   <ds:schemaRefs>
     <ds:schemaRef ds:uri="http://schemas.openxmlformats.org/officeDocument/2006/bibliography"/>
   </ds:schemaRefs>

</xml_diff>